<commit_message>
Im blue da ba dee, and CV
</commit_message>
<xml_diff>
--- a/src/CV-mall.docx
+++ b/src/CV-mall.docx
@@ -2,6 +2,8 @@
 <file path=word/document.xml><?xml version="1.0" encoding="utf-8"?>
 <w:document xmlns:wpc="http://schemas.microsoft.com/office/word/2010/wordprocessingCanvas" xmlns:cx="http://schemas.microsoft.com/office/drawing/2014/chartex" xmlns:cx1="http://schemas.microsoft.com/office/drawing/2015/9/8/chartex" xmlns:cx2="http://schemas.microsoft.com/office/drawing/2015/10/21/chartex" xmlns:mc="http://schemas.openxmlformats.org/markup-compatibility/2006" xmlns:o="urn:schemas-microsoft-com:office:office" xmlns:r="http://schemas.openxmlformats.org/officeDocument/2006/relationships" xmlns:m="http://schemas.openxmlformats.org/officeDocument/2006/math" xmlns:v="urn:schemas-microsoft-com:vml" xmlns:wp14="http://schemas.microsoft.com/office/word/2010/wordprocessingDrawing" xmlns:wp="http://schemas.openxmlformats.org/drawingml/2006/wordprocessingDrawing" xmlns:w10="urn:schemas-microsoft-com:office:word" xmlns:w="http://schemas.openxmlformats.org/wordprocessingml/2006/main" xmlns:w14="http://schemas.microsoft.com/office/word/2010/wordml" xmlns:w15="http://schemas.microsoft.com/office/word/2012/wordml" xmlns:w16se="http://schemas.microsoft.com/office/word/2015/wordml/symex" xmlns:wpg="http://schemas.microsoft.com/office/word/2010/wordprocessingGroup" xmlns:wpi="http://schemas.microsoft.com/office/word/2010/wordprocessingInk" xmlns:wne="http://schemas.microsoft.com/office/word/2006/wordml" xmlns:wps="http://schemas.microsoft.com/office/word/2010/wordprocessingShape" mc:Ignorable="w14 w15 w16se wp14">
   <w:body>
+    <w:bookmarkStart w:id="0" w:name="_GoBack"/>
+    <w:bookmarkEnd w:id="0"/>
     <w:p>
       <w:pPr>
         <w:tabs>
@@ -74,7 +76,7 @@
                         <w:txbxContent>
                           <w:p>
                             <w:pPr>
-                              <w:pStyle w:val="Rubrik2"/>
+                              <w:pStyle w:val="Heading2"/>
                               <w:jc w:val="center"/>
                               <w:rPr>
                                 <w:b w:val="0"/>
@@ -405,30 +407,56 @@
           <w:sz w:val="22"/>
           <w:szCs w:val="22"/>
         </w:rPr>
-        <w:t xml:space="preserve">Teknikprogrammet inriktning informations- och medieteknik, </w:t>
-      </w:r>
-      <w:proofErr w:type="spellStart"/>
-      <w:r>
-        <w:rPr>
-          <w:rFonts w:ascii="Arial" w:hAnsi="Arial" w:cs="Arial"/>
-          <w:sz w:val="22"/>
-          <w:szCs w:val="22"/>
-        </w:rPr>
-        <w:t>Grillska</w:t>
-      </w:r>
-      <w:proofErr w:type="spellEnd"/>
-      <w:r>
-        <w:rPr>
-          <w:rFonts w:ascii="Arial" w:hAnsi="Arial" w:cs="Arial"/>
-          <w:sz w:val="22"/>
-          <w:szCs w:val="22"/>
-        </w:rPr>
-        <w:t xml:space="preserve"> Gymnasiet Västerås</w:t>
+        <w:t>Teknikprogrammet</w:t>
+      </w:r>
+      <w:r>
+        <w:rPr>
+          <w:rFonts w:ascii="Arial" w:hAnsi="Arial" w:cs="Arial"/>
+          <w:b/>
+          <w:sz w:val="22"/>
+          <w:szCs w:val="22"/>
+        </w:rPr>
+        <w:t>,</w:t>
+      </w:r>
+      <w:r>
+        <w:rPr>
+          <w:rFonts w:ascii="Arial" w:hAnsi="Arial" w:cs="Arial"/>
+          <w:b/>
+          <w:sz w:val="22"/>
+          <w:szCs w:val="22"/>
+        </w:rPr>
+        <w:t xml:space="preserve"> inriktnin</w:t>
+      </w:r>
+      <w:r>
+        <w:rPr>
+          <w:rFonts w:ascii="Arial" w:hAnsi="Arial" w:cs="Arial"/>
+          <w:b/>
+          <w:sz w:val="22"/>
+          <w:szCs w:val="22"/>
+        </w:rPr>
+        <w:t>g informations- och medieteknik,</w:t>
+      </w:r>
+      <w:r>
+        <w:rPr>
+          <w:rFonts w:ascii="Arial" w:hAnsi="Arial" w:cs="Arial"/>
+          <w:b/>
+          <w:sz w:val="22"/>
+          <w:szCs w:val="22"/>
+        </w:rPr>
+        <w:t xml:space="preserve"> </w:t>
+      </w:r>
+      <w:r>
+        <w:rPr>
+          <w:rFonts w:ascii="Arial" w:hAnsi="Arial" w:cs="Arial"/>
+          <w:sz w:val="22"/>
+          <w:szCs w:val="22"/>
+        </w:rPr>
+        <w:t>Grillska Gymnasiet Västerås</w:t>
       </w:r>
     </w:p>
     <w:p>
       <w:pPr>
-        <w:pStyle w:val="Liststycke"/>
+        <w:pStyle w:val="ListParagraph"/>
         <w:numPr>
           <w:ilvl w:val="0"/>
           <w:numId w:val="11"/>
@@ -451,7 +479,7 @@
     </w:p>
     <w:p>
       <w:pPr>
-        <w:pStyle w:val="Liststycke"/>
+        <w:pStyle w:val="ListParagraph"/>
         <w:numPr>
           <w:ilvl w:val="0"/>
           <w:numId w:val="11"/>
@@ -474,7 +502,7 @@
     </w:p>
     <w:p>
       <w:pPr>
-        <w:pStyle w:val="Liststycke"/>
+        <w:pStyle w:val="ListParagraph"/>
         <w:spacing w:line="360" w:lineRule="auto"/>
         <w:ind w:left="2520"/>
         <w:rPr>
@@ -659,7 +687,6 @@
         </w:rPr>
         <w:tab/>
       </w:r>
-      <w:proofErr w:type="spellStart"/>
       <w:r>
         <w:rPr>
           <w:rFonts w:ascii="Arial" w:hAnsi="Arial" w:cs="Arial"/>
@@ -669,7 +696,6 @@
         </w:rPr>
         <w:t>Expectrum</w:t>
       </w:r>
-      <w:proofErr w:type="spellEnd"/>
       <w:r>
         <w:rPr>
           <w:rFonts w:ascii="Arial" w:hAnsi="Arial" w:cs="Arial"/>
@@ -698,7 +724,7 @@
     </w:p>
     <w:p>
       <w:pPr>
-        <w:pStyle w:val="Liststycke"/>
+        <w:pStyle w:val="ListParagraph"/>
         <w:numPr>
           <w:ilvl w:val="0"/>
           <w:numId w:val="3"/>
@@ -721,7 +747,7 @@
     </w:p>
     <w:p>
       <w:pPr>
-        <w:pStyle w:val="Liststycke"/>
+        <w:pStyle w:val="ListParagraph"/>
         <w:numPr>
           <w:ilvl w:val="0"/>
           <w:numId w:val="3"/>
@@ -744,7 +770,7 @@
     </w:p>
     <w:p>
       <w:pPr>
-        <w:pStyle w:val="Liststycke"/>
+        <w:pStyle w:val="ListParagraph"/>
         <w:numPr>
           <w:ilvl w:val="0"/>
           <w:numId w:val="3"/>
@@ -840,7 +866,6 @@
         </w:rPr>
         <w:tab/>
       </w:r>
-      <w:proofErr w:type="spellStart"/>
       <w:r>
         <w:rPr>
           <w:rFonts w:ascii="Arial" w:hAnsi="Arial" w:cs="Arial"/>
@@ -848,17 +873,7 @@
           <w:sz w:val="22"/>
           <w:szCs w:val="22"/>
         </w:rPr>
-        <w:t>BeSeen</w:t>
-      </w:r>
-      <w:proofErr w:type="spellEnd"/>
-      <w:r>
-        <w:rPr>
-          <w:rFonts w:ascii="Arial" w:hAnsi="Arial" w:cs="Arial"/>
-          <w:b/>
-          <w:sz w:val="22"/>
-          <w:szCs w:val="22"/>
-        </w:rPr>
-        <w:t xml:space="preserve"> UF, </w:t>
+        <w:t xml:space="preserve">BeSeen UF, </w:t>
       </w:r>
       <w:r>
         <w:rPr>
@@ -871,7 +886,7 @@
     </w:p>
     <w:p>
       <w:pPr>
-        <w:pStyle w:val="Liststycke"/>
+        <w:pStyle w:val="ListParagraph"/>
         <w:numPr>
           <w:ilvl w:val="0"/>
           <w:numId w:val="7"/>
@@ -894,7 +909,7 @@
     </w:p>
     <w:p>
       <w:pPr>
-        <w:pStyle w:val="Liststycke"/>
+        <w:pStyle w:val="ListParagraph"/>
         <w:numPr>
           <w:ilvl w:val="0"/>
           <w:numId w:val="7"/>
@@ -912,30 +927,12 @@
           <w:sz w:val="22"/>
           <w:szCs w:val="22"/>
         </w:rPr>
-        <w:t xml:space="preserve">Utvecklade webbsidor med HTML, SCSS, </w:t>
-      </w:r>
-      <w:proofErr w:type="spellStart"/>
-      <w:r>
-        <w:rPr>
-          <w:rFonts w:ascii="Arial" w:hAnsi="Arial" w:cs="Arial"/>
-          <w:sz w:val="22"/>
-          <w:szCs w:val="22"/>
-        </w:rPr>
-        <w:t>Javascript</w:t>
-      </w:r>
-      <w:proofErr w:type="spellEnd"/>
-      <w:r>
-        <w:rPr>
-          <w:rFonts w:ascii="Arial" w:hAnsi="Arial" w:cs="Arial"/>
-          <w:sz w:val="22"/>
-          <w:szCs w:val="22"/>
-        </w:rPr>
-        <w:t>, och PHP, ibland med Wordpress som CMS.</w:t>
+        <w:t>Utvecklade webbsidor med HTML, SCSS, Javascript, och PHP, ibland med Wordpress som CMS.</w:t>
       </w:r>
     </w:p>
     <w:p>
       <w:pPr>
-        <w:pStyle w:val="Liststycke"/>
+        <w:pStyle w:val="ListParagraph"/>
         <w:numPr>
           <w:ilvl w:val="0"/>
           <w:numId w:val="7"/>
@@ -958,7 +955,7 @@
     </w:p>
     <w:p>
       <w:pPr>
-        <w:pStyle w:val="Liststycke"/>
+        <w:pStyle w:val="ListParagraph"/>
         <w:numPr>
           <w:ilvl w:val="0"/>
           <w:numId w:val="7"/>
@@ -981,7 +978,7 @@
     </w:p>
     <w:p>
       <w:pPr>
-        <w:pStyle w:val="Liststycke"/>
+        <w:pStyle w:val="ListParagraph"/>
         <w:spacing w:line="360" w:lineRule="auto"/>
         <w:ind w:left="3600"/>
         <w:rPr>
@@ -1032,7 +1029,6 @@
         </w:rPr>
         <w:tab/>
       </w:r>
-      <w:proofErr w:type="spellStart"/>
       <w:r>
         <w:rPr>
           <w:rFonts w:ascii="Arial" w:hAnsi="Arial" w:cs="Arial"/>
@@ -1040,17 +1036,7 @@
           <w:sz w:val="22"/>
           <w:szCs w:val="22"/>
         </w:rPr>
-        <w:t>Creative</w:t>
-      </w:r>
-      <w:proofErr w:type="spellEnd"/>
-      <w:r>
-        <w:rPr>
-          <w:rFonts w:ascii="Arial" w:hAnsi="Arial" w:cs="Arial"/>
-          <w:b/>
-          <w:sz w:val="22"/>
-          <w:szCs w:val="22"/>
-        </w:rPr>
-        <w:t xml:space="preserve"> Marketing Västmanland</w:t>
+        <w:t>Creative Marketing Västmanland</w:t>
       </w:r>
       <w:r>
         <w:rPr>
@@ -1072,7 +1058,7 @@
     </w:p>
     <w:p>
       <w:pPr>
-        <w:pStyle w:val="Liststycke"/>
+        <w:pStyle w:val="ListParagraph"/>
         <w:numPr>
           <w:ilvl w:val="0"/>
           <w:numId w:val="3"/>
@@ -1119,7 +1105,7 @@
     </w:p>
     <w:p>
       <w:pPr>
-        <w:pStyle w:val="Liststycke"/>
+        <w:pStyle w:val="ListParagraph"/>
         <w:numPr>
           <w:ilvl w:val="0"/>
           <w:numId w:val="3"/>
@@ -1142,23 +1128,62 @@
     </w:p>
     <w:p>
       <w:pPr>
-        <w:spacing w:line="360" w:lineRule="auto"/>
-        <w:rPr>
-          <w:rFonts w:ascii="Arial" w:hAnsi="Arial" w:cs="Arial"/>
-          <w:sz w:val="22"/>
-          <w:szCs w:val="22"/>
-        </w:rPr>
-      </w:pPr>
-    </w:p>
-    <w:p>
-      <w:pPr>
-        <w:spacing w:line="360" w:lineRule="auto"/>
-        <w:rPr>
-          <w:rFonts w:ascii="Arial" w:hAnsi="Arial" w:cs="Arial"/>
-          <w:sz w:val="22"/>
-          <w:szCs w:val="22"/>
-        </w:rPr>
-      </w:pPr>
+        <w:spacing w:before="240" w:line="360" w:lineRule="auto"/>
+        <w:jc w:val="center"/>
+        <w:rPr>
+          <w:rFonts w:ascii="Arial" w:hAnsi="Arial" w:cs="Arial"/>
+          <w:sz w:val="16"/>
+          <w:szCs w:val="18"/>
+        </w:rPr>
+      </w:pPr>
+      <w:r>
+        <w:rPr>
+          <w:rFonts w:ascii="Arial" w:hAnsi="Arial" w:cs="Arial"/>
+          <w:sz w:val="16"/>
+          <w:szCs w:val="18"/>
+        </w:rPr>
+        <w:t>Se min LinkedIn (</w:t>
+      </w:r>
+      <w:hyperlink r:id="rId10" w:history="1">
+        <w:r>
+          <w:rPr>
+            <w:rStyle w:val="Hyperlink"/>
+            <w:rFonts w:ascii="Arial" w:hAnsi="Arial" w:cs="Arial"/>
+            <w:color w:val="00AA3C" w:themeColor="accent5"/>
+            <w:sz w:val="16"/>
+            <w:szCs w:val="18"/>
+          </w:rPr>
+          <w:t>https://se.linkedin.com/in/larsendahl</w:t>
+        </w:r>
+      </w:hyperlink>
+      <w:r>
+        <w:rPr>
+          <w:rFonts w:ascii="Arial" w:hAnsi="Arial" w:cs="Arial"/>
+          <w:sz w:val="16"/>
+          <w:szCs w:val="18"/>
+        </w:rPr>
+        <w:t>) eller min webbsida (</w:t>
+      </w:r>
+      <w:hyperlink r:id="rId11" w:history="1">
+        <w:r>
+          <w:rPr>
+            <w:rStyle w:val="Hyperlink"/>
+            <w:rFonts w:ascii="Arial" w:hAnsi="Arial" w:cs="Arial"/>
+            <w:color w:val="00AA3C" w:themeColor="accent5"/>
+            <w:sz w:val="16"/>
+            <w:szCs w:val="18"/>
+          </w:rPr>
+          <w:t>http://ludvig.larsendahl.se</w:t>
+        </w:r>
+      </w:hyperlink>
+      <w:r>
+        <w:rPr>
+          <w:rFonts w:ascii="Arial" w:hAnsi="Arial" w:cs="Arial"/>
+          <w:sz w:val="16"/>
+          <w:szCs w:val="18"/>
+        </w:rPr>
+        <w:t>) för mer information!</w:t>
+      </w:r>
     </w:p>
     <w:p>
       <w:pPr>
@@ -1182,7 +1207,7 @@
         <mc:AlternateContent>
           <mc:Choice Requires="wps">
             <w:drawing>
-              <wp:anchor distT="0" distB="0" distL="114300" distR="114300" simplePos="0" relativeHeight="251665408" behindDoc="0" locked="0" layoutInCell="1" allowOverlap="1" wp14:anchorId="2B1DE255" wp14:editId="3480A6D4">
+              <wp:anchor distT="0" distB="0" distL="114300" distR="114300" simplePos="0" relativeHeight="251665408" behindDoc="0" locked="0" layoutInCell="1" allowOverlap="1" wp14:anchorId="0ED3FB77" wp14:editId="7562AE7D">
                 <wp:simplePos x="0" y="0"/>
                 <wp:positionH relativeFrom="margin">
                   <wp:align>left</wp:align>
@@ -1300,28 +1325,18 @@
         </w:rPr>
         <w:t xml:space="preserve">Pristagare i Ung Företagsamhet, </w:t>
       </w:r>
-      <w:proofErr w:type="spellStart"/>
-      <w:r>
-        <w:rPr>
-          <w:rFonts w:ascii="Arial" w:hAnsi="Arial" w:cs="Arial"/>
-          <w:sz w:val="22"/>
-          <w:szCs w:val="22"/>
-        </w:rPr>
-        <w:t>BeSeen</w:t>
-      </w:r>
-      <w:proofErr w:type="spellEnd"/>
-      <w:r>
-        <w:rPr>
-          <w:rFonts w:ascii="Arial" w:hAnsi="Arial" w:cs="Arial"/>
-          <w:sz w:val="22"/>
-          <w:szCs w:val="22"/>
-        </w:rPr>
-        <w:t xml:space="preserve"> UF</w:t>
+      <w:r>
+        <w:rPr>
+          <w:rFonts w:ascii="Arial" w:hAnsi="Arial" w:cs="Arial"/>
+          <w:sz w:val="22"/>
+          <w:szCs w:val="22"/>
+        </w:rPr>
+        <w:t>BeSeen UF</w:t>
       </w:r>
     </w:p>
     <w:p>
       <w:pPr>
-        <w:pStyle w:val="Liststycke"/>
+        <w:pStyle w:val="ListParagraph"/>
         <w:numPr>
           <w:ilvl w:val="0"/>
           <w:numId w:val="3"/>
@@ -1333,46 +1348,18 @@
           <w:szCs w:val="22"/>
         </w:rPr>
       </w:pPr>
-      <w:proofErr w:type="spellStart"/>
-      <w:r>
-        <w:rPr>
-          <w:rFonts w:ascii="Arial" w:hAnsi="Arial" w:cs="Arial"/>
-          <w:sz w:val="22"/>
-          <w:szCs w:val="22"/>
-        </w:rPr>
-        <w:t>BeSeen</w:t>
-      </w:r>
-      <w:proofErr w:type="spellEnd"/>
-      <w:r>
-        <w:rPr>
-          <w:rFonts w:ascii="Arial" w:hAnsi="Arial" w:cs="Arial"/>
-          <w:sz w:val="22"/>
-          <w:szCs w:val="22"/>
-        </w:rPr>
-        <w:t xml:space="preserve"> UF vann en del priser under den regionala UF-mässan, bland annat en tredjeplats i Årets </w:t>
-      </w:r>
-      <w:proofErr w:type="spellStart"/>
-      <w:r>
-        <w:rPr>
-          <w:rFonts w:ascii="Arial" w:hAnsi="Arial" w:cs="Arial"/>
-          <w:sz w:val="22"/>
-          <w:szCs w:val="22"/>
-        </w:rPr>
-        <w:t>UF-Företag</w:t>
-      </w:r>
-      <w:proofErr w:type="spellEnd"/>
-      <w:r>
-        <w:rPr>
-          <w:rFonts w:ascii="Arial" w:hAnsi="Arial" w:cs="Arial"/>
-          <w:sz w:val="22"/>
-          <w:szCs w:val="22"/>
-        </w:rPr>
-        <w:t xml:space="preserve"> och en andraplats i Årets Tjänst. Dessa vinster gav oss en plats på SM i Ungt företagande i Stockholm.</w:t>
+      <w:r>
+        <w:rPr>
+          <w:rFonts w:ascii="Arial" w:hAnsi="Arial" w:cs="Arial"/>
+          <w:sz w:val="22"/>
+          <w:szCs w:val="22"/>
+        </w:rPr>
+        <w:t>BeSeen UF vann en del priser under den regionala UF-mässan, bland annat en tredjeplats i Årets UF-Företag och en andraplats i Årets Tjänst. Dessa vinster gav oss en plats på SM i Ungt företagande i Stockholm.</w:t>
       </w:r>
     </w:p>
     <w:p>
       <w:pPr>
-        <w:pStyle w:val="Liststycke"/>
+        <w:pStyle w:val="ListParagraph"/>
         <w:spacing w:line="360" w:lineRule="auto"/>
         <w:ind w:left="2520"/>
         <w:rPr>
@@ -1417,41 +1404,13 @@
         </w:rPr>
         <w:t xml:space="preserve">, </w:t>
       </w:r>
-      <w:proofErr w:type="spellStart"/>
-      <w:r>
-        <w:rPr>
-          <w:rFonts w:ascii="Arial" w:hAnsi="Arial" w:cs="Arial"/>
-          <w:sz w:val="22"/>
-          <w:szCs w:val="22"/>
-        </w:rPr>
-        <w:t>BeSeen</w:t>
-      </w:r>
-      <w:proofErr w:type="spellEnd"/>
-      <w:r>
-        <w:rPr>
-          <w:rFonts w:ascii="Arial" w:hAnsi="Arial" w:cs="Arial"/>
-          <w:sz w:val="22"/>
-          <w:szCs w:val="22"/>
-        </w:rPr>
-        <w:t xml:space="preserve"> UF och </w:t>
-      </w:r>
-      <w:proofErr w:type="spellStart"/>
-      <w:r>
-        <w:rPr>
-          <w:rFonts w:ascii="Arial" w:hAnsi="Arial" w:cs="Arial"/>
-          <w:sz w:val="22"/>
-          <w:szCs w:val="22"/>
-        </w:rPr>
-        <w:t>ÄrDetÖppet</w:t>
-      </w:r>
-      <w:proofErr w:type="spellEnd"/>
-      <w:r>
-        <w:rPr>
-          <w:rFonts w:ascii="Arial" w:hAnsi="Arial" w:cs="Arial"/>
-          <w:sz w:val="22"/>
-          <w:szCs w:val="22"/>
-        </w:rPr>
-        <w:t xml:space="preserve"> UF</w:t>
+      <w:r>
+        <w:rPr>
+          <w:rFonts w:ascii="Arial" w:hAnsi="Arial" w:cs="Arial"/>
+          <w:sz w:val="22"/>
+          <w:szCs w:val="22"/>
+        </w:rPr>
+        <w:t>BeSeen UF och ÄrDetÖppet UF</w:t>
       </w:r>
       <w:r>
         <w:rPr>
@@ -1464,7 +1423,7 @@
     </w:p>
     <w:p>
       <w:pPr>
-        <w:pStyle w:val="Liststycke"/>
+        <w:pStyle w:val="ListParagraph"/>
         <w:numPr>
           <w:ilvl w:val="0"/>
           <w:numId w:val="3"/>
@@ -1487,7 +1446,7 @@
     </w:p>
     <w:p>
       <w:pPr>
-        <w:pStyle w:val="Liststycke"/>
+        <w:pStyle w:val="ListParagraph"/>
         <w:spacing w:line="360" w:lineRule="auto"/>
         <w:ind w:left="2520"/>
         <w:rPr>
@@ -1751,43 +1710,7 @@
           <w:sz w:val="22"/>
           <w:szCs w:val="22"/>
         </w:rPr>
-        <w:t xml:space="preserve">– goda kunskaper inom </w:t>
-      </w:r>
-      <w:proofErr w:type="spellStart"/>
-      <w:r>
-        <w:rPr>
-          <w:rFonts w:ascii="Arial" w:hAnsi="Arial" w:cs="Arial"/>
-          <w:sz w:val="22"/>
-          <w:szCs w:val="22"/>
-        </w:rPr>
-        <w:t>Ubuntu</w:t>
-      </w:r>
-      <w:proofErr w:type="spellEnd"/>
-      <w:r>
-        <w:rPr>
-          <w:rFonts w:ascii="Arial" w:hAnsi="Arial" w:cs="Arial"/>
-          <w:sz w:val="22"/>
-          <w:szCs w:val="22"/>
-        </w:rPr>
-        <w:t xml:space="preserve"> Server och </w:t>
-      </w:r>
-      <w:proofErr w:type="spellStart"/>
-      <w:r>
-        <w:rPr>
-          <w:rFonts w:ascii="Arial" w:hAnsi="Arial" w:cs="Arial"/>
-          <w:sz w:val="22"/>
-          <w:szCs w:val="22"/>
-        </w:rPr>
-        <w:t>DigitalOcean</w:t>
-      </w:r>
-      <w:proofErr w:type="spellEnd"/>
-      <w:r>
-        <w:rPr>
-          <w:rFonts w:ascii="Arial" w:hAnsi="Arial" w:cs="Arial"/>
-          <w:sz w:val="22"/>
-          <w:szCs w:val="22"/>
-        </w:rPr>
-        <w:t>, kan sätta upp en server från grunden och administrera den.</w:t>
+        <w:t>– goda kunskaper inom Ubuntu Server och DigitalOcean, kan sätta upp en server från grunden och administrera den.</w:t>
       </w:r>
     </w:p>
     <w:p>
@@ -2092,24 +2015,14 @@
           <w:sz w:val="22"/>
           <w:szCs w:val="22"/>
         </w:rPr>
-        <w:t>Lämnas</w:t>
-      </w:r>
-      <w:bookmarkStart w:id="0" w:name="_GoBack"/>
-      <w:bookmarkEnd w:id="0"/>
-      <w:r>
-        <w:rPr>
-          <w:rFonts w:ascii="Arial" w:hAnsi="Arial" w:cs="Arial"/>
-          <w:sz w:val="22"/>
-          <w:szCs w:val="22"/>
-        </w:rPr>
-        <w:t xml:space="preserve"> gärna vid förfrågan.</w:t>
+        <w:t>Lämnas gärna vid förfrågan.</w:t>
       </w:r>
     </w:p>
     <w:sectPr>
-      <w:headerReference w:type="default" r:id="rId10"/>
-      <w:footerReference w:type="default" r:id="rId11"/>
-      <w:headerReference w:type="first" r:id="rId12"/>
-      <w:footerReference w:type="first" r:id="rId13"/>
+      <w:headerReference w:type="default" r:id="rId12"/>
+      <w:footerReference w:type="default" r:id="rId13"/>
+      <w:headerReference w:type="first" r:id="rId14"/>
+      <w:footerReference w:type="first" r:id="rId15"/>
       <w:pgSz w:w="11900" w:h="16840"/>
       <w:pgMar w:top="1701" w:right="1531" w:bottom="1418" w:left="1531" w:header="567" w:footer="0" w:gutter="0"/>
       <w:cols w:space="708"/>
@@ -2148,18 +2061,18 @@
 <w:ftr xmlns:wpc="http://schemas.microsoft.com/office/word/2010/wordprocessingCanvas" xmlns:cx="http://schemas.microsoft.com/office/drawing/2014/chartex" xmlns:cx1="http://schemas.microsoft.com/office/drawing/2015/9/8/chartex" xmlns:cx2="http://schemas.microsoft.com/office/drawing/2015/10/21/chartex" xmlns:mc="http://schemas.openxmlformats.org/markup-compatibility/2006" xmlns:o="urn:schemas-microsoft-com:office:office" xmlns:r="http://schemas.openxmlformats.org/officeDocument/2006/relationships" xmlns:m="http://schemas.openxmlformats.org/officeDocument/2006/math" xmlns:v="urn:schemas-microsoft-com:vml" xmlns:wp14="http://schemas.microsoft.com/office/word/2010/wordprocessingDrawing" xmlns:wp="http://schemas.openxmlformats.org/drawingml/2006/wordprocessingDrawing" xmlns:w10="urn:schemas-microsoft-com:office:word" xmlns:w="http://schemas.openxmlformats.org/wordprocessingml/2006/main" xmlns:w14="http://schemas.microsoft.com/office/word/2010/wordml" xmlns:w15="http://schemas.microsoft.com/office/word/2012/wordml" xmlns:w16se="http://schemas.microsoft.com/office/word/2015/wordml/symex" xmlns:wpg="http://schemas.microsoft.com/office/word/2010/wordprocessingGroup" xmlns:wpi="http://schemas.microsoft.com/office/word/2010/wordprocessingInk" xmlns:wne="http://schemas.microsoft.com/office/word/2006/wordml" xmlns:wps="http://schemas.microsoft.com/office/word/2010/wordprocessingShape" mc:Ignorable="w14 w15 w16se wp14">
   <w:p>
     <w:pPr>
-      <w:pStyle w:val="Sidhuvud"/>
+      <w:pStyle w:val="Header"/>
       <w:jc w:val="right"/>
     </w:pPr>
   </w:p>
   <w:p>
     <w:pPr>
-      <w:pStyle w:val="Sidfot"/>
+      <w:pStyle w:val="Footer"/>
     </w:pPr>
   </w:p>
   <w:p>
     <w:pPr>
-      <w:pStyle w:val="Sidfot"/>
+      <w:pStyle w:val="Footer"/>
       <w:jc w:val="right"/>
       <w:rPr>
         <w:rFonts w:ascii="Arial" w:hAnsi="Arial"/>
@@ -2175,7 +2088,7 @@
 <w:ftr xmlns:wpc="http://schemas.microsoft.com/office/word/2010/wordprocessingCanvas" xmlns:cx="http://schemas.microsoft.com/office/drawing/2014/chartex" xmlns:cx1="http://schemas.microsoft.com/office/drawing/2015/9/8/chartex" xmlns:cx2="http://schemas.microsoft.com/office/drawing/2015/10/21/chartex" xmlns:mc="http://schemas.openxmlformats.org/markup-compatibility/2006" xmlns:o="urn:schemas-microsoft-com:office:office" xmlns:r="http://schemas.openxmlformats.org/officeDocument/2006/relationships" xmlns:m="http://schemas.openxmlformats.org/officeDocument/2006/math" xmlns:v="urn:schemas-microsoft-com:vml" xmlns:wp14="http://schemas.microsoft.com/office/word/2010/wordprocessingDrawing" xmlns:wp="http://schemas.openxmlformats.org/drawingml/2006/wordprocessingDrawing" xmlns:w10="urn:schemas-microsoft-com:office:word" xmlns:w="http://schemas.openxmlformats.org/wordprocessingml/2006/main" xmlns:w14="http://schemas.microsoft.com/office/word/2010/wordml" xmlns:w15="http://schemas.microsoft.com/office/word/2012/wordml" xmlns:w16se="http://schemas.microsoft.com/office/word/2015/wordml/symex" xmlns:wpg="http://schemas.microsoft.com/office/word/2010/wordprocessingGroup" xmlns:wpi="http://schemas.microsoft.com/office/word/2010/wordprocessingInk" xmlns:wne="http://schemas.microsoft.com/office/word/2006/wordml" xmlns:wps="http://schemas.microsoft.com/office/word/2010/wordprocessingShape" mc:Ignorable="w14 w15 w16se wp14">
   <w:p>
     <w:pPr>
-      <w:pStyle w:val="Sidfot"/>
+      <w:pStyle w:val="Footer"/>
       <w:pBdr>
         <w:bottom w:val="single" w:sz="6" w:space="1" w:color="auto"/>
       </w:pBdr>
@@ -2187,7 +2100,7 @@
   </w:p>
   <w:p>
     <w:pPr>
-      <w:pStyle w:val="Sidfot"/>
+      <w:pStyle w:val="Footer"/>
       <w:jc w:val="right"/>
       <w:rPr>
         <w:rFonts w:ascii="Arial" w:hAnsi="Arial"/>
@@ -2238,7 +2151,7 @@
 <w:hdr xmlns:wpc="http://schemas.microsoft.com/office/word/2010/wordprocessingCanvas" xmlns:cx="http://schemas.microsoft.com/office/drawing/2014/chartex" xmlns:cx1="http://schemas.microsoft.com/office/drawing/2015/9/8/chartex" xmlns:cx2="http://schemas.microsoft.com/office/drawing/2015/10/21/chartex" xmlns:mc="http://schemas.openxmlformats.org/markup-compatibility/2006" xmlns:o="urn:schemas-microsoft-com:office:office" xmlns:r="http://schemas.openxmlformats.org/officeDocument/2006/relationships" xmlns:m="http://schemas.openxmlformats.org/officeDocument/2006/math" xmlns:v="urn:schemas-microsoft-com:vml" xmlns:wp14="http://schemas.microsoft.com/office/word/2010/wordprocessingDrawing" xmlns:wp="http://schemas.openxmlformats.org/drawingml/2006/wordprocessingDrawing" xmlns:w10="urn:schemas-microsoft-com:office:word" xmlns:w="http://schemas.openxmlformats.org/wordprocessingml/2006/main" xmlns:w14="http://schemas.microsoft.com/office/word/2010/wordml" xmlns:w15="http://schemas.microsoft.com/office/word/2012/wordml" xmlns:w16se="http://schemas.microsoft.com/office/word/2015/wordml/symex" xmlns:wpg="http://schemas.microsoft.com/office/word/2010/wordprocessingGroup" xmlns:wpi="http://schemas.microsoft.com/office/word/2010/wordprocessingInk" xmlns:wne="http://schemas.microsoft.com/office/word/2006/wordml" xmlns:wps="http://schemas.microsoft.com/office/word/2010/wordprocessingShape" mc:Ignorable="w14 w15 w16se wp14">
   <w:p>
     <w:pPr>
-      <w:pStyle w:val="Sidhuvud"/>
+      <w:pStyle w:val="Header"/>
       <w:jc w:val="center"/>
       <w:rPr>
         <w:b/>
@@ -2248,9 +2161,10 @@
   </w:p>
   <w:p>
     <w:pPr>
-      <w:pStyle w:val="Sidhuvud"/>
+      <w:pStyle w:val="Header"/>
       <w:jc w:val="center"/>
       <w:rPr>
+        <w:rFonts w:ascii="Open Sans" w:hAnsi="Open Sans" w:cs="Open Sans"/>
         <w:b/>
         <w:color w:val="808080" w:themeColor="background1" w:themeShade="80"/>
         <w:sz w:val="40"/>
@@ -2259,6 +2173,7 @@
     </w:pPr>
     <w:r>
       <w:rPr>
+        <w:rFonts w:ascii="Open Sans" w:hAnsi="Open Sans" w:cs="Open Sans"/>
         <w:b/>
         <w:color w:val="808080" w:themeColor="background1" w:themeShade="80"/>
         <w:sz w:val="40"/>
@@ -2269,7 +2184,7 @@
   </w:p>
   <w:p>
     <w:pPr>
-      <w:pStyle w:val="Sidhuvud"/>
+      <w:pStyle w:val="Header"/>
       <w:jc w:val="center"/>
       <w:rPr>
         <w:color w:val="808080" w:themeColor="background1" w:themeShade="80"/>
@@ -2280,10 +2195,10 @@
   </w:p>
   <w:p>
     <w:pPr>
-      <w:pStyle w:val="Sidhuvud"/>
+      <w:pStyle w:val="Header"/>
       <w:jc w:val="center"/>
       <w:rPr>
-        <w:rStyle w:val="Hyperlnk"/>
+        <w:rStyle w:val="Hyperlink"/>
         <w:rFonts w:ascii="Arial" w:hAnsi="Arial" w:cs="Arial"/>
         <w:sz w:val="18"/>
         <w:szCs w:val="18"/>
@@ -2408,7 +2323,7 @@
   </w:p>
   <w:p>
     <w:pPr>
-      <w:pStyle w:val="Sidhuvud"/>
+      <w:pStyle w:val="Header"/>
       <w:jc w:val="center"/>
       <w:rPr>
         <w:rFonts w:ascii="Arial" w:hAnsi="Arial" w:cs="Arial"/>
@@ -2419,7 +2334,7 @@
     </w:pPr>
     <w:r>
       <w:rPr>
-        <w:rStyle w:val="Hyperlnk"/>
+        <w:rStyle w:val="Hyperlink"/>
         <w:rFonts w:ascii="Arial" w:hAnsi="Arial" w:cs="Arial"/>
         <w:color w:val="808080" w:themeColor="background1" w:themeShade="80"/>
         <w:sz w:val="18"/>
@@ -2437,16 +2352,18 @@
       </w:rPr>
       <w:t xml:space="preserve"> </w:t>
     </w:r>
-    <w:r>
-      <w:rPr>
-        <w:rStyle w:val="Hyperlnk"/>
-        <w:rFonts w:ascii="Arial" w:hAnsi="Arial" w:cs="Arial"/>
-        <w:color w:val="00AA3C" w:themeColor="accent5"/>
-        <w:sz w:val="18"/>
-        <w:szCs w:val="18"/>
-      </w:rPr>
-      <w:t>https://se.linkedin.com/in/larsendahl</w:t>
-    </w:r>
+    <w:hyperlink r:id="rId1" w:history="1">
+      <w:r>
+        <w:rPr>
+          <w:rStyle w:val="Hyperlink"/>
+          <w:rFonts w:ascii="Arial" w:hAnsi="Arial" w:cs="Arial"/>
+          <w:color w:val="00AA3C" w:themeColor="accent5"/>
+          <w:sz w:val="18"/>
+          <w:szCs w:val="18"/>
+        </w:rPr>
+        <w:t>https://se.linkedin.com/in/larsendahl</w:t>
+      </w:r>
+    </w:hyperlink>
     <w:r>
       <w:rPr>
         <w:rFonts w:ascii="Arial" w:hAnsi="Arial" w:cs="Arial"/>
@@ -2459,7 +2376,7 @@
   </w:p>
   <w:p>
     <w:pPr>
-      <w:pStyle w:val="Sidhuvud"/>
+      <w:pStyle w:val="Header"/>
       <w:jc w:val="right"/>
     </w:pPr>
   </w:p>
@@ -2470,7 +2387,7 @@
 <w:hdr xmlns:wpc="http://schemas.microsoft.com/office/word/2010/wordprocessingCanvas" xmlns:cx="http://schemas.microsoft.com/office/drawing/2014/chartex" xmlns:cx1="http://schemas.microsoft.com/office/drawing/2015/9/8/chartex" xmlns:cx2="http://schemas.microsoft.com/office/drawing/2015/10/21/chartex" xmlns:mc="http://schemas.openxmlformats.org/markup-compatibility/2006" xmlns:o="urn:schemas-microsoft-com:office:office" xmlns:r="http://schemas.openxmlformats.org/officeDocument/2006/relationships" xmlns:m="http://schemas.openxmlformats.org/officeDocument/2006/math" xmlns:v="urn:schemas-microsoft-com:vml" xmlns:wp14="http://schemas.microsoft.com/office/word/2010/wordprocessingDrawing" xmlns:wp="http://schemas.openxmlformats.org/drawingml/2006/wordprocessingDrawing" xmlns:w10="urn:schemas-microsoft-com:office:word" xmlns:w="http://schemas.openxmlformats.org/wordprocessingml/2006/main" xmlns:w14="http://schemas.microsoft.com/office/word/2010/wordml" xmlns:w15="http://schemas.microsoft.com/office/word/2012/wordml" xmlns:w16se="http://schemas.microsoft.com/office/word/2015/wordml/symex" xmlns:wpg="http://schemas.microsoft.com/office/word/2010/wordprocessingGroup" xmlns:wpi="http://schemas.microsoft.com/office/word/2010/wordprocessingInk" xmlns:wne="http://schemas.microsoft.com/office/word/2006/wordml" xmlns:wps="http://schemas.microsoft.com/office/word/2010/wordprocessingShape" mc:Ignorable="w14 w15 w16se wp14">
   <w:p>
     <w:pPr>
-      <w:pStyle w:val="Sidhuvud"/>
+      <w:pStyle w:val="Header"/>
       <w:jc w:val="right"/>
     </w:pPr>
     <w:r>
@@ -4524,11 +4441,11 @@
       <w:rFonts w:ascii="Times New Roman" w:hAnsi="Times New Roman"/>
     </w:rPr>
   </w:style>
-  <w:style w:type="paragraph" w:styleId="Rubrik1">
+  <w:style w:type="paragraph" w:styleId="Heading1">
     <w:name w:val="heading 1"/>
     <w:basedOn w:val="Normal"/>
     <w:next w:val="Normal"/>
-    <w:link w:val="Rubrik1Char"/>
+    <w:link w:val="Heading1Char"/>
     <w:qFormat/>
     <w:rsid w:val="0059133D"/>
     <w:pPr>
@@ -4546,11 +4463,11 @@
       <w:szCs w:val="32"/>
     </w:rPr>
   </w:style>
-  <w:style w:type="paragraph" w:styleId="Rubrik2">
+  <w:style w:type="paragraph" w:styleId="Heading2">
     <w:name w:val="heading 2"/>
     <w:basedOn w:val="Normal"/>
     <w:next w:val="Normal"/>
-    <w:link w:val="Rubrik2Char"/>
+    <w:link w:val="Heading2Char"/>
     <w:uiPriority w:val="1"/>
     <w:qFormat/>
     <w:rsid w:val="0059133D"/>
@@ -4570,11 +4487,11 @@
       <w:szCs w:val="26"/>
     </w:rPr>
   </w:style>
-  <w:style w:type="paragraph" w:styleId="Rubrik3">
+  <w:style w:type="paragraph" w:styleId="Heading3">
     <w:name w:val="heading 3"/>
     <w:basedOn w:val="Normal"/>
     <w:next w:val="Normal"/>
-    <w:link w:val="Rubrik3Char"/>
+    <w:link w:val="Heading3Char"/>
     <w:uiPriority w:val="2"/>
     <w:qFormat/>
     <w:rsid w:val="00D61034"/>
@@ -4591,13 +4508,13 @@
       <w:color w:val="000000" w:themeColor="text1"/>
     </w:rPr>
   </w:style>
-  <w:style w:type="character" w:default="1" w:styleId="Standardstycketeckensnitt">
+  <w:style w:type="character" w:default="1" w:styleId="DefaultParagraphFont">
     <w:name w:val="Default Paragraph Font"/>
     <w:uiPriority w:val="1"/>
     <w:semiHidden/>
     <w:unhideWhenUsed/>
   </w:style>
-  <w:style w:type="table" w:default="1" w:styleId="Normaltabell">
+  <w:style w:type="table" w:default="1" w:styleId="TableNormal">
     <w:name w:val="Normal Table"/>
     <w:uiPriority w:val="99"/>
     <w:semiHidden/>
@@ -4612,16 +4529,16 @@
       </w:tblCellMar>
     </w:tblPr>
   </w:style>
-  <w:style w:type="numbering" w:default="1" w:styleId="Ingenlista">
+  <w:style w:type="numbering" w:default="1" w:styleId="NoList">
     <w:name w:val="No List"/>
     <w:uiPriority w:val="99"/>
     <w:semiHidden/>
     <w:unhideWhenUsed/>
   </w:style>
-  <w:style w:type="paragraph" w:styleId="Sidhuvud">
+  <w:style w:type="paragraph" w:styleId="Header">
     <w:name w:val="header"/>
     <w:basedOn w:val="Normal"/>
-    <w:link w:val="SidhuvudChar"/>
+    <w:link w:val="HeaderChar"/>
     <w:uiPriority w:val="99"/>
     <w:unhideWhenUsed/>
     <w:rsid w:val="003D69AB"/>
@@ -4632,10 +4549,10 @@
       </w:tabs>
     </w:pPr>
   </w:style>
-  <w:style w:type="character" w:customStyle="1" w:styleId="SidhuvudChar">
-    <w:name w:val="Sidhuvud Char"/>
-    <w:basedOn w:val="Standardstycketeckensnitt"/>
-    <w:link w:val="Sidhuvud"/>
+  <w:style w:type="character" w:customStyle="1" w:styleId="HeaderChar">
+    <w:name w:val="Header Char"/>
+    <w:basedOn w:val="DefaultParagraphFont"/>
+    <w:link w:val="Header"/>
     <w:uiPriority w:val="99"/>
     <w:rsid w:val="003D69AB"/>
     <w:rPr>
@@ -4643,10 +4560,10 @@
       <w:szCs w:val="24"/>
     </w:rPr>
   </w:style>
-  <w:style w:type="paragraph" w:styleId="Sidfot">
+  <w:style w:type="paragraph" w:styleId="Footer">
     <w:name w:val="footer"/>
     <w:basedOn w:val="Normal"/>
-    <w:link w:val="SidfotChar"/>
+    <w:link w:val="FooterChar"/>
     <w:uiPriority w:val="99"/>
     <w:unhideWhenUsed/>
     <w:rsid w:val="003D69AB"/>
@@ -4657,10 +4574,10 @@
       </w:tabs>
     </w:pPr>
   </w:style>
-  <w:style w:type="character" w:customStyle="1" w:styleId="SidfotChar">
-    <w:name w:val="Sidfot Char"/>
-    <w:basedOn w:val="Standardstycketeckensnitt"/>
-    <w:link w:val="Sidfot"/>
+  <w:style w:type="character" w:customStyle="1" w:styleId="FooterChar">
+    <w:name w:val="Footer Char"/>
+    <w:basedOn w:val="DefaultParagraphFont"/>
+    <w:link w:val="Footer"/>
     <w:uiPriority w:val="99"/>
     <w:rsid w:val="003D69AB"/>
     <w:rPr>
@@ -4668,10 +4585,10 @@
       <w:szCs w:val="24"/>
     </w:rPr>
   </w:style>
-  <w:style w:type="character" w:customStyle="1" w:styleId="Rubrik1Char">
-    <w:name w:val="Rubrik 1 Char"/>
-    <w:basedOn w:val="Standardstycketeckensnitt"/>
-    <w:link w:val="Rubrik1"/>
+  <w:style w:type="character" w:customStyle="1" w:styleId="Heading1Char">
+    <w:name w:val="Heading 1 Char"/>
+    <w:basedOn w:val="DefaultParagraphFont"/>
+    <w:link w:val="Heading1"/>
     <w:rsid w:val="009955BA"/>
     <w:rPr>
       <w:rFonts w:ascii="Arial" w:eastAsiaTheme="majorEastAsia" w:hAnsi="Arial" w:cstheme="majorBidi"/>
@@ -4682,10 +4599,10 @@
       <w:szCs w:val="32"/>
     </w:rPr>
   </w:style>
-  <w:style w:type="character" w:customStyle="1" w:styleId="Rubrik2Char">
-    <w:name w:val="Rubrik 2 Char"/>
-    <w:basedOn w:val="Standardstycketeckensnitt"/>
-    <w:link w:val="Rubrik2"/>
+  <w:style w:type="character" w:customStyle="1" w:styleId="Heading2Char">
+    <w:name w:val="Heading 2 Char"/>
+    <w:basedOn w:val="DefaultParagraphFont"/>
+    <w:link w:val="Heading2"/>
     <w:uiPriority w:val="1"/>
     <w:rsid w:val="009955BA"/>
     <w:rPr>
@@ -4698,10 +4615,10 @@
       <w:szCs w:val="26"/>
     </w:rPr>
   </w:style>
-  <w:style w:type="character" w:customStyle="1" w:styleId="Rubrik3Char">
-    <w:name w:val="Rubrik 3 Char"/>
-    <w:basedOn w:val="Standardstycketeckensnitt"/>
-    <w:link w:val="Rubrik3"/>
+  <w:style w:type="character" w:customStyle="1" w:styleId="Heading3Char">
+    <w:name w:val="Heading 3 Char"/>
+    <w:basedOn w:val="DefaultParagraphFont"/>
+    <w:link w:val="Heading3"/>
     <w:uiPriority w:val="2"/>
     <w:rsid w:val="009955BA"/>
     <w:rPr>
@@ -4711,7 +4628,7 @@
       <w:color w:val="000000" w:themeColor="text1"/>
     </w:rPr>
   </w:style>
-  <w:style w:type="paragraph" w:styleId="Liststycke">
+  <w:style w:type="paragraph" w:styleId="ListParagraph">
     <w:name w:val="List Paragraph"/>
     <w:basedOn w:val="Normal"/>
     <w:semiHidden/>
@@ -4721,10 +4638,10 @@
       <w:contextualSpacing/>
     </w:pPr>
   </w:style>
-  <w:style w:type="paragraph" w:styleId="Ballongtext">
+  <w:style w:type="paragraph" w:styleId="BalloonText">
     <w:name w:val="Balloon Text"/>
     <w:basedOn w:val="Normal"/>
-    <w:link w:val="BallongtextChar"/>
+    <w:link w:val="BalloonTextChar"/>
     <w:semiHidden/>
     <w:rsid w:val="00FB6451"/>
     <w:pPr>
@@ -4736,10 +4653,10 @@
       <w:szCs w:val="16"/>
     </w:rPr>
   </w:style>
-  <w:style w:type="character" w:customStyle="1" w:styleId="BallongtextChar">
-    <w:name w:val="Ballongtext Char"/>
-    <w:basedOn w:val="Standardstycketeckensnitt"/>
-    <w:link w:val="Ballongtext"/>
+  <w:style w:type="character" w:customStyle="1" w:styleId="BalloonTextChar">
+    <w:name w:val="Balloon Text Char"/>
+    <w:basedOn w:val="DefaultParagraphFont"/>
+    <w:link w:val="BalloonText"/>
     <w:semiHidden/>
     <w:rsid w:val="009955BA"/>
     <w:rPr>
@@ -4750,7 +4667,7 @@
   </w:style>
   <w:style w:type="paragraph" w:customStyle="1" w:styleId="Bullets">
     <w:name w:val="Bullets"/>
-    <w:basedOn w:val="Liststycke"/>
+    <w:basedOn w:val="ListParagraph"/>
     <w:uiPriority w:val="4"/>
     <w:qFormat/>
     <w:rsid w:val="009955BA"/>
@@ -4760,13 +4677,24 @@
       </w:numPr>
     </w:pPr>
   </w:style>
-  <w:style w:type="character" w:styleId="Hyperlnk">
+  <w:style w:type="character" w:styleId="Hyperlink">
     <w:name w:val="Hyperlink"/>
-    <w:basedOn w:val="Standardstycketeckensnitt"/>
+    <w:basedOn w:val="DefaultParagraphFont"/>
     <w:unhideWhenUsed/>
     <w:rsid w:val="00EB2CBC"/>
     <w:rPr>
       <w:color w:val="3F3F3F" w:themeColor="hyperlink"/>
+      <w:u w:val="single"/>
+    </w:rPr>
+  </w:style>
+  <w:style w:type="character" w:styleId="FollowedHyperlink">
+    <w:name w:val="FollowedHyperlink"/>
+    <w:basedOn w:val="DefaultParagraphFont"/>
+    <w:semiHidden/>
+    <w:unhideWhenUsed/>
+    <w:rsid w:val="00A01F1F"/>
+    <w:rPr>
+      <w:color w:val="E4915C" w:themeColor="followedHyperlink"/>
       <w:u w:val="single"/>
     </w:rPr>
   </w:style>
@@ -5096,7 +5024,7 @@
 </file>
 
 <file path=customXml/itemProps1.xml><?xml version="1.0" encoding="utf-8"?>
-<ds:datastoreItem xmlns:ds="http://schemas.openxmlformats.org/officeDocument/2006/customXml" ds:itemID="{080D2BED-247C-4677-86CD-C7421BB4AC6D}">
+<ds:datastoreItem xmlns:ds="http://schemas.openxmlformats.org/officeDocument/2006/customXml" ds:itemID="{088D29D7-1885-42A9-8298-CB2F77371F8E}">
   <ds:schemaRefs>
     <ds:schemaRef ds:uri="http://schemas.openxmlformats.org/officeDocument/2006/bibliography"/>
   </ds:schemaRefs>

</xml_diff>